<commit_message>
Spell check of WMR LastFM and Network examples
</commit_message>
<xml_diff>
--- a/modules/WMRExemplar_Flickster/build/HadoopNetworkAnalysis.docx
+++ b/modules/WMRExemplar_Flickster/build/HadoopNetworkAnalysis.docx
@@ -370,7 +370,7 @@
           <w:rFonts w:ascii="Times New Roman"/>
           <w:sz w:val="24"/>
         </w:rPr>
-        <w:t>08,</w:t>
+        <w:t>13,</w:t>
       </w:r>
       <w:r>
         <w:rPr>
@@ -1460,7 +1460,7 @@
       </w:r>
       <w:r>
         <w:rPr>
-          <w:spacing w:val="-9"/>
+          <w:spacing w:val="-5"/>
         </w:rPr>
         <w:t> </w:t>
       </w:r>
@@ -1468,11 +1468,11 @@
         <w:rPr>
           <w:spacing w:val="-1"/>
         </w:rPr>
-        <w:t>excersises</w:t>
-      </w:r>
-      <w:r>
-        <w:rPr>
-          <w:spacing w:val="-9"/>
+        <w:t>exercises</w:t>
+      </w:r>
+      <w:r>
+        <w:rPr>
+          <w:spacing w:val="-4"/>
         </w:rPr>
         <w:t> </w:t>
       </w:r>
@@ -1482,7 +1482,7 @@
       </w:r>
       <w:r>
         <w:rPr>
-          <w:spacing w:val="-9"/>
+          <w:spacing w:val="-5"/>
         </w:rPr>
         <w:t> </w:t>
       </w:r>
@@ -1492,7 +1492,7 @@
       </w:r>
       <w:r>
         <w:rPr>
-          <w:spacing w:val="-9"/>
+          <w:spacing w:val="-5"/>
         </w:rPr>
         <w:t> </w:t>
       </w:r>
@@ -1502,7 +1502,7 @@
       </w:r>
       <w:r>
         <w:rPr>
-          <w:spacing w:val="-9"/>
+          <w:spacing w:val="-4"/>
         </w:rPr>
         <w:t> </w:t>
       </w:r>
@@ -1512,7 +1512,7 @@
       </w:r>
       <w:r>
         <w:rPr>
-          <w:spacing w:val="-9"/>
+          <w:spacing w:val="-5"/>
         </w:rPr>
         <w:t> </w:t>
       </w:r>
@@ -1522,7 +1522,7 @@
       </w:r>
       <w:r>
         <w:rPr>
-          <w:spacing w:val="-9"/>
+          <w:spacing w:val="-4"/>
         </w:rPr>
         <w:t> </w:t>
       </w:r>
@@ -1534,7 +1534,7 @@
       </w:r>
       <w:r>
         <w:rPr>
-          <w:spacing w:val="-9"/>
+          <w:spacing w:val="-5"/>
         </w:rPr>
         <w:t> </w:t>
       </w:r>
@@ -1544,7 +1544,7 @@
       </w:r>
       <w:r>
         <w:rPr>
-          <w:spacing w:val="-9"/>
+          <w:spacing w:val="-4"/>
         </w:rPr>
         <w:t> </w:t>
       </w:r>
@@ -1554,7 +1554,7 @@
       </w:r>
       <w:r>
         <w:rPr>
-          <w:spacing w:val="-9"/>
+          <w:spacing w:val="-5"/>
         </w:rPr>
         <w:t> </w:t>
       </w:r>
@@ -1564,7 +1564,7 @@
       </w:r>
       <w:r>
         <w:rPr>
-          <w:spacing w:val="-9"/>
+          <w:spacing w:val="-4"/>
         </w:rPr>
         <w:t> </w:t>
       </w:r>
@@ -1574,7 +1574,7 @@
       </w:r>
       <w:r>
         <w:rPr>
-          <w:spacing w:val="-9"/>
+          <w:spacing w:val="-5"/>
         </w:rPr>
         <w:t> </w:t>
       </w:r>
@@ -1584,7 +1584,7 @@
       </w:r>
       <w:r>
         <w:rPr>
-          <w:spacing w:val="-9"/>
+          <w:spacing w:val="-4"/>
         </w:rPr>
         <w:t> </w:t>
       </w:r>
@@ -1596,7 +1596,7 @@
       </w:r>
       <w:r>
         <w:rPr>
-          <w:spacing w:val="-9"/>
+          <w:spacing w:val="-5"/>
         </w:rPr>
         <w:t> </w:t>
       </w:r>
@@ -1606,7 +1606,7 @@
       </w:r>
       <w:r>
         <w:rPr>
-          <w:spacing w:val="-9"/>
+          <w:spacing w:val="-4"/>
         </w:rPr>
         <w:t> </w:t>
       </w:r>
@@ -1616,7 +1616,7 @@
       </w:r>
       <w:r>
         <w:rPr>
-          <w:spacing w:val="-9"/>
+          <w:spacing w:val="-5"/>
         </w:rPr>
         <w:t> </w:t>
       </w:r>
@@ -1628,7 +1628,7 @@
       </w:r>
       <w:r>
         <w:rPr>
-          <w:spacing w:val="4"/>
+          <w:spacing w:val="9"/>
         </w:rPr>
         <w:t> </w:t>
       </w:r>
@@ -1638,7 +1638,7 @@
       </w:r>
       <w:r>
         <w:rPr>
-          <w:spacing w:val="43"/>
+          <w:spacing w:val="35"/>
           <w:w w:val="99"/>
         </w:rPr>
         <w:t> </w:t>
@@ -5563,7 +5563,7 @@
         <w:rPr>
           <w:w w:val="105"/>
         </w:rPr>
-        <w:t>seperated</w:t>
+        <w:t>separated</w:t>
       </w:r>
       <w:r>
         <w:rPr>

</xml_diff>